<commit_message>
Document done and music removed
</commit_message>
<xml_diff>
--- a/Assignment/Documentation.docx
+++ b/Assignment/Documentation.docx
@@ -4,29 +4,182 @@
   <w:body>
     <w:sdt>
       <w:sdtPr>
+        <w:rPr>
+          <w:lang w:val="en-GB"/>
+        </w:rPr>
         <w:id w:val="436030889"/>
         <w:docPartObj>
           <w:docPartGallery w:val="Cover Pages"/>
           <w:docPartUnique/>
         </w:docPartObj>
       </w:sdtPr>
+      <w:sdtEndPr/>
       <w:sdtContent>
-        <w:p/>
         <w:p>
+          <w:pPr>
+            <w:jc w:val="both"/>
+            <w:rPr>
+              <w:lang w:val="en-GB"/>
+            </w:rPr>
+          </w:pPr>
+        </w:p>
+        <w:p>
+          <w:pPr>
+            <w:jc w:val="both"/>
+            <w:rPr>
+              <w:lang w:val="en-GB"/>
+            </w:rPr>
+          </w:pPr>
           <w:r>
             <w:rPr>
               <w:noProof/>
+              <w:lang w:val="en-GB"/>
             </w:rPr>
             <mc:AlternateContent>
               <mc:Choice Requires="wps">
                 <w:drawing>
-                  <wp:anchor distT="0" distB="0" distL="182880" distR="182880" simplePos="0" relativeHeight="251660288" behindDoc="0" locked="0" layoutInCell="1" allowOverlap="1" wp14:anchorId="094866E8" wp14:editId="20F40C81">
+                  <wp:anchor distT="45720" distB="45720" distL="114300" distR="114300" simplePos="0" relativeHeight="251662336" behindDoc="0" locked="0" layoutInCell="1" allowOverlap="1" wp14:anchorId="047E0F1F" wp14:editId="14D73D7E">
+                    <wp:simplePos x="0" y="0"/>
+                    <wp:positionH relativeFrom="margin">
+                      <wp:align>center</wp:align>
+                    </wp:positionH>
+                    <wp:positionV relativeFrom="paragraph">
+                      <wp:posOffset>7064426</wp:posOffset>
+                    </wp:positionV>
+                    <wp:extent cx="5581015" cy="1404620"/>
+                    <wp:effectExtent l="0" t="0" r="635" b="1905"/>
+                    <wp:wrapSquare wrapText="bothSides"/>
+                    <wp:docPr id="217" name="Cuadro de texto 2"/>
+                    <wp:cNvGraphicFramePr>
+                      <a:graphicFrameLocks xmlns:a="http://schemas.openxmlformats.org/drawingml/2006/main"/>
+                    </wp:cNvGraphicFramePr>
+                    <a:graphic xmlns:a="http://schemas.openxmlformats.org/drawingml/2006/main">
+                      <a:graphicData uri="http://schemas.microsoft.com/office/word/2010/wordprocessingShape">
+                        <wps:wsp>
+                          <wps:cNvSpPr txBox="1">
+                            <a:spLocks noChangeArrowheads="1"/>
+                          </wps:cNvSpPr>
+                          <wps:spPr bwMode="auto">
+                            <a:xfrm>
+                              <a:off x="0" y="0"/>
+                              <a:ext cx="5581015" cy="1404620"/>
+                            </a:xfrm>
+                            <a:prstGeom prst="rect">
+                              <a:avLst/>
+                            </a:prstGeom>
+                            <a:solidFill>
+                              <a:schemeClr val="bg2"/>
+                            </a:solidFill>
+                            <a:ln w="9525">
+                              <a:noFill/>
+                              <a:miter lim="800000"/>
+                              <a:headEnd/>
+                              <a:tailEnd/>
+                            </a:ln>
+                          </wps:spPr>
+                          <wps:txbx>
+                            <w:txbxContent>
+                              <w:p>
+                                <w:pPr>
+                                  <w:rPr>
+                                    <w:lang w:val="en-GB"/>
+                                  </w:rPr>
+                                </w:pPr>
+                                <w:r>
+                                  <w:rPr>
+                                    <w:lang w:val="en-GB"/>
+                                  </w:rPr>
+                                  <w:t>I confirm that the code contained in this file (other than that provided or authorised) is all my own work and has not been submitted elsewhere in fulfilment of this or any other award.</w:t>
+                                </w:r>
+                              </w:p>
+                              <w:p>
+                                <w:pPr>
+                                  <w:rPr>
+                                    <w:lang w:val="en-GB"/>
+                                  </w:rPr>
+                                </w:pPr>
+                                <w:r>
+                                  <w:rPr>
+                                    <w:lang w:val="en-GB"/>
+                                  </w:rPr>
+                                  <w:t>Albert Mas Compés</w:t>
+                                </w:r>
+                              </w:p>
+                            </w:txbxContent>
+                          </wps:txbx>
+                          <wps:bodyPr rot="0" vert="horz" wrap="square" lIns="91440" tIns="45720" rIns="91440" bIns="45720" anchor="t" anchorCtr="0">
+                            <a:spAutoFit/>
+                          </wps:bodyPr>
+                        </wps:wsp>
+                      </a:graphicData>
+                    </a:graphic>
+                    <wp14:sizeRelH relativeFrom="margin">
+                      <wp14:pctWidth>0</wp14:pctWidth>
+                    </wp14:sizeRelH>
+                    <wp14:sizeRelV relativeFrom="margin">
+                      <wp14:pctHeight>20000</wp14:pctHeight>
+                    </wp14:sizeRelV>
+                  </wp:anchor>
+                </w:drawing>
+              </mc:Choice>
+              <mc:Fallback>
+                <w:pict>
+                  <v:shapetype w14:anchorId="047E0F1F" id="_x0000_t202" coordsize="21600,21600" o:spt="202" path="m,l,21600r21600,l21600,xe">
+                    <v:stroke joinstyle="miter"/>
+                    <v:path gradientshapeok="t" o:connecttype="rect"/>
+                  </v:shapetype>
+                  <v:shape id="Cuadro de texto 2" o:spid="_x0000_s1026" type="#_x0000_t202" style="position:absolute;left:0;text-align:left;margin-left:0;margin-top:556.25pt;width:439.45pt;height:110.6pt;z-index:251662336;visibility:visible;mso-wrap-style:square;mso-width-percent:0;mso-height-percent:200;mso-wrap-distance-left:9pt;mso-wrap-distance-top:3.6pt;mso-wrap-distance-right:9pt;mso-wrap-distance-bottom:3.6pt;mso-position-horizontal:center;mso-position-horizontal-relative:margin;mso-position-vertical:absolute;mso-position-vertical-relative:text;mso-width-percent:0;mso-height-percent:200;mso-width-relative:margin;mso-height-relative:margin;v-text-anchor:top" o:gfxdata="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" fillcolor="#e7e6e6 [3214]" stroked="f">
+                    <v:textbox style="mso-fit-shape-to-text:t">
+                      <w:txbxContent>
+                        <w:p>
+                          <w:pPr>
+                            <w:rPr>
+                              <w:lang w:val="en-GB"/>
+                            </w:rPr>
+                          </w:pPr>
+                          <w:r>
+                            <w:rPr>
+                              <w:lang w:val="en-GB"/>
+                            </w:rPr>
+                            <w:t>I confirm that the code contained in this file (other than that provided or authorised) is all my own work and has not been submitted elsewhere in fulfilment of this or any other award.</w:t>
+                          </w:r>
+                        </w:p>
+                        <w:p>
+                          <w:pPr>
+                            <w:rPr>
+                              <w:lang w:val="en-GB"/>
+                            </w:rPr>
+                          </w:pPr>
+                          <w:r>
+                            <w:rPr>
+                              <w:lang w:val="en-GB"/>
+                            </w:rPr>
+                            <w:t>Albert Mas Compés</w:t>
+                          </w:r>
+                        </w:p>
+                      </w:txbxContent>
+                    </v:textbox>
+                    <w10:wrap type="square" anchorx="margin"/>
+                  </v:shape>
+                </w:pict>
+              </mc:Fallback>
+            </mc:AlternateContent>
+          </w:r>
+          <w:r>
+            <w:rPr>
+              <w:noProof/>
+              <w:lang w:val="en-GB"/>
+            </w:rPr>
+            <mc:AlternateContent>
+              <mc:Choice Requires="wps">
+                <w:drawing>
+                  <wp:anchor distT="0" distB="0" distL="182880" distR="182880" simplePos="0" relativeHeight="251660288" behindDoc="0" locked="0" layoutInCell="1" allowOverlap="1" wp14:anchorId="094866E8" wp14:editId="72A17FC4">
                     <wp:simplePos x="0" y="0"/>
                     <wp:positionH relativeFrom="margin">
                       <wp:posOffset>457835</wp:posOffset>
                     </wp:positionH>
                     <wp:positionV relativeFrom="page">
-                      <wp:posOffset>4956099</wp:posOffset>
+                      <wp:posOffset>4428084</wp:posOffset>
                     </wp:positionV>
                     <wp:extent cx="4686300" cy="6720840"/>
                     <wp:effectExtent l="0" t="0" r="10160" b="2540"/>
@@ -90,6 +243,7 @@
                                     <w:dataBinding w:prefixMappings="xmlns:ns0='http://purl.org/dc/elements/1.1/' xmlns:ns1='http://schemas.openxmlformats.org/package/2006/metadata/core-properties' " w:xpath="/ns1:coreProperties[1]/ns0:title[1]" w:storeItemID="{6C3C8BC8-F283-45AE-878A-BAB7291924A1}"/>
                                     <w:text/>
                                   </w:sdtPr>
+                                  <w:sdtEndPr/>
                                   <w:sdtContent>
                                     <w:r>
                                       <w:rPr>
@@ -116,6 +270,7 @@
                                   <w:dataBinding w:prefixMappings="xmlns:ns0='http://purl.org/dc/elements/1.1/' xmlns:ns1='http://schemas.openxmlformats.org/package/2006/metadata/core-properties' " w:xpath="/ns1:coreProperties[1]/ns0:subject[1]" w:storeItemID="{6C3C8BC8-F283-45AE-878A-BAB7291924A1}"/>
                                   <w:text/>
                                 </w:sdtPr>
+                                <w:sdtEndPr/>
                                 <w:sdtContent>
                                   <w:p>
                                     <w:pPr>
@@ -175,6 +330,33 @@
                                       </w:rPr>
                                       <w:t>Albert Mas Compés</w:t>
                                     </w:r>
+                                    <w:r>
+                                      <w:rPr>
+                                        <w:caps/>
+                                        <w:color w:val="5B9BD5" w:themeColor="accent5"/>
+                                        <w:sz w:val="24"/>
+                                        <w:szCs w:val="24"/>
+                                      </w:rPr>
+                                      <w:t xml:space="preserve"> (</w:t>
+                                    </w:r>
+                                    <w:r>
+                                      <w:rPr>
+                                        <w:caps/>
+                                        <w:color w:val="5B9BD5" w:themeColor="accent5"/>
+                                        <w:sz w:val="24"/>
+                                        <w:szCs w:val="24"/>
+                                      </w:rPr>
+                                      <w:t>s2008093</w:t>
+                                    </w:r>
+                                    <w:r>
+                                      <w:rPr>
+                                        <w:caps/>
+                                        <w:color w:val="5B9BD5" w:themeColor="accent5"/>
+                                        <w:sz w:val="24"/>
+                                        <w:szCs w:val="24"/>
+                                      </w:rPr>
+                                      <w:t>)</w:t>
+                                    </w:r>
                                   </w:p>
                                 </w:sdtContent>
                               </w:sdt>
@@ -200,11 +382,7 @@
               </mc:Choice>
               <mc:Fallback>
                 <w:pict>
-                  <v:shapetype w14:anchorId="094866E8" id="_x0000_t202" coordsize="21600,21600" o:spt="202" path="m,l,21600r21600,l21600,xe">
-                    <v:stroke joinstyle="miter"/>
-                    <v:path gradientshapeok="t" o:connecttype="rect"/>
-                  </v:shapetype>
-                  <v:shape id="Cuadro de texto 131" o:spid="_x0000_s1026" type="#_x0000_t202" style="position:absolute;margin-left:36.05pt;margin-top:390.25pt;width:369pt;height:529.2pt;z-index:251660288;visibility:visible;mso-wrap-style:square;mso-width-percent:790;mso-height-percent:350;mso-wrap-distance-left:14.4pt;mso-wrap-distance-top:0;mso-wrap-distance-right:14.4pt;mso-wrap-distance-bottom:0;mso-position-horizontal:absolute;mso-position-horizontal-relative:margin;mso-position-vertical:absolute;mso-position-vertical-relative:page;mso-width-percent:790;mso-height-percent:350;mso-width-relative:margin;mso-height-relative:page;v-text-anchor:top" o:gfxdata="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" filled="f" stroked="f" strokeweight=".5pt">
+                  <v:shape w14:anchorId="094866E8" id="Cuadro de texto 131" o:spid="_x0000_s1027" type="#_x0000_t202" style="position:absolute;left:0;text-align:left;margin-left:36.05pt;margin-top:348.65pt;width:369pt;height:529.2pt;z-index:251660288;visibility:visible;mso-wrap-style:square;mso-width-percent:790;mso-height-percent:350;mso-wrap-distance-left:14.4pt;mso-wrap-distance-top:0;mso-wrap-distance-right:14.4pt;mso-wrap-distance-bottom:0;mso-position-horizontal:absolute;mso-position-horizontal-relative:margin;mso-position-vertical:absolute;mso-position-vertical-relative:page;mso-width-percent:790;mso-height-percent:350;mso-width-relative:margin;mso-height-relative:page;v-text-anchor:top" o:gfxdata="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" filled="f" stroked="f" strokeweight=".5pt">
                     <v:textbox style="mso-fit-shape-to-text:t" inset="0,0,0,0">
                       <w:txbxContent>
                         <w:p>
@@ -230,6 +408,7 @@
                               <w:dataBinding w:prefixMappings="xmlns:ns0='http://purl.org/dc/elements/1.1/' xmlns:ns1='http://schemas.openxmlformats.org/package/2006/metadata/core-properties' " w:xpath="/ns1:coreProperties[1]/ns0:title[1]" w:storeItemID="{6C3C8BC8-F283-45AE-878A-BAB7291924A1}"/>
                               <w:text/>
                             </w:sdtPr>
+                            <w:sdtEndPr/>
                             <w:sdtContent>
                               <w:r>
                                 <w:rPr>
@@ -256,6 +435,7 @@
                             <w:dataBinding w:prefixMappings="xmlns:ns0='http://purl.org/dc/elements/1.1/' xmlns:ns1='http://schemas.openxmlformats.org/package/2006/metadata/core-properties' " w:xpath="/ns1:coreProperties[1]/ns0:subject[1]" w:storeItemID="{6C3C8BC8-F283-45AE-878A-BAB7291924A1}"/>
                             <w:text/>
                           </w:sdtPr>
+                          <w:sdtEndPr/>
                           <w:sdtContent>
                             <w:p>
                               <w:pPr>
@@ -315,6 +495,33 @@
                                 </w:rPr>
                                 <w:t>Albert Mas Compés</w:t>
                               </w:r>
+                              <w:r>
+                                <w:rPr>
+                                  <w:caps/>
+                                  <w:color w:val="5B9BD5" w:themeColor="accent5"/>
+                                  <w:sz w:val="24"/>
+                                  <w:szCs w:val="24"/>
+                                </w:rPr>
+                                <w:t xml:space="preserve"> (</w:t>
+                              </w:r>
+                              <w:r>
+                                <w:rPr>
+                                  <w:caps/>
+                                  <w:color w:val="5B9BD5" w:themeColor="accent5"/>
+                                  <w:sz w:val="24"/>
+                                  <w:szCs w:val="24"/>
+                                </w:rPr>
+                                <w:t>s2008093</w:t>
+                              </w:r>
+                              <w:r>
+                                <w:rPr>
+                                  <w:caps/>
+                                  <w:color w:val="5B9BD5" w:themeColor="accent5"/>
+                                  <w:sz w:val="24"/>
+                                  <w:szCs w:val="24"/>
+                                </w:rPr>
+                                <w:t>)</w:t>
+                              </w:r>
                             </w:p>
                           </w:sdtContent>
                         </w:sdt>
@@ -329,6 +536,7 @@
           <w:r>
             <w:rPr>
               <w:noProof/>
+              <w:lang w:val="en-GB"/>
             </w:rPr>
             <mc:AlternateContent>
               <mc:Choice Requires="wps">
@@ -411,6 +619,7 @@
                                     <w:calendar w:val="gregorian"/>
                                   </w:date>
                                 </w:sdtPr>
+                                <w:sdtEndPr/>
                                 <w:sdtContent>
                                   <w:p>
                                     <w:pPr>
@@ -456,7 +665,7 @@
               </mc:Choice>
               <mc:Fallback>
                 <w:pict>
-                  <v:rect w14:anchorId="5E88B187" id="Rectángulo 132" o:spid="_x0000_s1027" style="position:absolute;margin-left:-4.4pt;margin-top:0;width:46.8pt;height:77.75pt;z-index:251659264;visibility:visible;mso-wrap-style:square;mso-width-percent:76;mso-height-percent:98;mso-top-percent:23;mso-wrap-distance-left:9pt;mso-wrap-distance-top:0;mso-wrap-distance-right:9pt;mso-wrap-distance-bottom:0;mso-position-horizontal:right;mso-position-horizontal-relative:margin;mso-position-vertical-relative:page;mso-width-percent:76;mso-height-percent:98;mso-top-percent:23;mso-width-relative:page;mso-height-relative:page;v-text-anchor:bottom" o:gfxdata="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" fillcolor="#4472c4 [3204]" stroked="f" strokeweight="1pt">
+                  <v:rect w14:anchorId="5E88B187" id="Rectángulo 132" o:spid="_x0000_s1028" style="position:absolute;left:0;text-align:left;margin-left:-4.4pt;margin-top:0;width:46.8pt;height:77.75pt;z-index:251659264;visibility:visible;mso-wrap-style:square;mso-width-percent:76;mso-height-percent:98;mso-top-percent:23;mso-wrap-distance-left:9pt;mso-wrap-distance-top:0;mso-wrap-distance-right:9pt;mso-wrap-distance-bottom:0;mso-position-horizontal:right;mso-position-horizontal-relative:margin;mso-position-vertical-relative:page;mso-width-percent:76;mso-height-percent:98;mso-top-percent:23;mso-width-relative:page;mso-height-relative:page;v-text-anchor:bottom" o:gfxdata="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" fillcolor="#4472c4 [3204]" stroked="f" strokeweight="1pt">
                     <o:lock v:ext="edit" aspectratio="t"/>
                     <v:textbox inset="3.6pt,,3.6pt">
                       <w:txbxContent>
@@ -478,6 +687,7 @@
                               <w:calendar w:val="gregorian"/>
                             </w:date>
                           </w:sdtPr>
+                          <w:sdtEndPr/>
                           <w:sdtContent>
                             <w:p>
                               <w:pPr>
@@ -510,12 +720,1483 @@
             </mc:AlternateContent>
           </w:r>
           <w:r>
+            <w:rPr>
+              <w:lang w:val="en-GB"/>
+            </w:rPr>
             <w:br w:type="page"/>
           </w:r>
         </w:p>
       </w:sdtContent>
     </w:sdt>
-    <w:p/>
+    <w:p>
+      <w:pPr>
+        <w:pStyle w:val="Ttulo1"/>
+        <w:jc w:val="both"/>
+        <w:rPr>
+          <w:lang w:val="en-GB"/>
+        </w:rPr>
+      </w:pPr>
+      <w:r>
+        <w:rPr>
+          <w:lang w:val="en-GB"/>
+        </w:rPr>
+        <w:lastRenderedPageBreak/>
+        <w:t xml:space="preserve">Extra </w:t>
+      </w:r>
+      <w:r>
+        <w:rPr>
+          <w:lang w:val="en-GB"/>
+        </w:rPr>
+        <w:t>Shader</w:t>
+      </w:r>
+    </w:p>
+    <w:p>
+      <w:pPr>
+        <w:jc w:val="both"/>
+        <w:rPr>
+          <w:lang w:val="en-GB"/>
+        </w:rPr>
+      </w:pPr>
+      <w:r>
+        <w:rPr>
+          <w:lang w:val="en-GB"/>
+        </w:rPr>
+        <w:t>For the extra shader I have added the combination of the Fog, Toon and Rim shaders.</w:t>
+      </w:r>
+    </w:p>
+    <w:p>
+      <w:pPr>
+        <w:jc w:val="both"/>
+        <w:rPr>
+          <w:lang w:val="en-GB"/>
+        </w:rPr>
+      </w:pPr>
+      <w:r>
+        <w:rPr>
+          <w:lang w:val="en-GB"/>
+        </w:rPr>
+        <w:t>This shader calculates the position and orientation of each polygon of the mesh in relation to a light source. Depending on the result assigns a colour to that polygon</w:t>
+      </w:r>
+      <w:r>
+        <w:rPr>
+          <w:lang w:val="en-GB"/>
+        </w:rPr>
+        <w:t>. Then calculates the distance to the camera and obscures this colour if the distance is over the minimum fog distance. At maximum fog distance, the colour will be darkened completely.</w:t>
+      </w:r>
+    </w:p>
+    <w:p>
+      <w:pPr>
+        <w:jc w:val="both"/>
+        <w:rPr>
+          <w:lang w:val="en-GB"/>
+        </w:rPr>
+      </w:pPr>
+      <w:r>
+        <w:rPr>
+          <w:lang w:val="en-GB"/>
+        </w:rPr>
+        <w:drawing>
+          <wp:inline distT="0" distB="0" distL="0" distR="0" wp14:anchorId="567B03EE" wp14:editId="4852A8DD">
+            <wp:extent cx="3724795" cy="2829320"/>
+            <wp:effectExtent l="0" t="0" r="9525" b="9525"/>
+            <wp:docPr id="3" name="Imagen 3"/>
+            <wp:cNvGraphicFramePr>
+              <a:graphicFrameLocks xmlns:a="http://schemas.openxmlformats.org/drawingml/2006/main" noChangeAspect="1"/>
+            </wp:cNvGraphicFramePr>
+            <a:graphic xmlns:a="http://schemas.openxmlformats.org/drawingml/2006/main">
+              <a:graphicData uri="http://schemas.openxmlformats.org/drawingml/2006/picture">
+                <pic:pic xmlns:pic="http://schemas.openxmlformats.org/drawingml/2006/picture">
+                  <pic:nvPicPr>
+                    <pic:cNvPr id="1" name=""/>
+                    <pic:cNvPicPr/>
+                  </pic:nvPicPr>
+                  <pic:blipFill>
+                    <a:blip r:embed="rId6"/>
+                    <a:stretch>
+                      <a:fillRect/>
+                    </a:stretch>
+                  </pic:blipFill>
+                  <pic:spPr>
+                    <a:xfrm>
+                      <a:off x="0" y="0"/>
+                      <a:ext cx="3724795" cy="2829320"/>
+                    </a:xfrm>
+                    <a:prstGeom prst="rect">
+                      <a:avLst/>
+                    </a:prstGeom>
+                  </pic:spPr>
+                </pic:pic>
+              </a:graphicData>
+            </a:graphic>
+          </wp:inline>
+        </w:drawing>
+      </w:r>
+    </w:p>
+    <w:p>
+      <w:pPr>
+        <w:jc w:val="both"/>
+        <w:rPr>
+          <w:lang w:val="en-GB"/>
+        </w:rPr>
+      </w:pPr>
+      <w:r>
+        <w:rPr>
+          <w:lang w:val="en-GB"/>
+        </w:rPr>
+        <w:t>Mesh near the camera. Colour is not darkened.</w:t>
+      </w:r>
+    </w:p>
+    <w:p>
+      <w:pPr>
+        <w:jc w:val="both"/>
+        <w:rPr>
+          <w:lang w:val="en-GB"/>
+        </w:rPr>
+      </w:pPr>
+      <w:r>
+        <w:rPr>
+          <w:lang w:val="en-GB"/>
+        </w:rPr>
+        <w:drawing>
+          <wp:inline distT="0" distB="0" distL="0" distR="0" wp14:anchorId="4BE983BD" wp14:editId="586FBE54">
+            <wp:extent cx="1590897" cy="1190791"/>
+            <wp:effectExtent l="0" t="0" r="9525" b="9525"/>
+            <wp:docPr id="5" name="Imagen 5"/>
+            <wp:cNvGraphicFramePr>
+              <a:graphicFrameLocks xmlns:a="http://schemas.openxmlformats.org/drawingml/2006/main" noChangeAspect="1"/>
+            </wp:cNvGraphicFramePr>
+            <a:graphic xmlns:a="http://schemas.openxmlformats.org/drawingml/2006/main">
+              <a:graphicData uri="http://schemas.openxmlformats.org/drawingml/2006/picture">
+                <pic:pic xmlns:pic="http://schemas.openxmlformats.org/drawingml/2006/picture">
+                  <pic:nvPicPr>
+                    <pic:cNvPr id="1" name=""/>
+                    <pic:cNvPicPr/>
+                  </pic:nvPicPr>
+                  <pic:blipFill>
+                    <a:blip r:embed="rId7"/>
+                    <a:stretch>
+                      <a:fillRect/>
+                    </a:stretch>
+                  </pic:blipFill>
+                  <pic:spPr>
+                    <a:xfrm>
+                      <a:off x="0" y="0"/>
+                      <a:ext cx="1590897" cy="1190791"/>
+                    </a:xfrm>
+                    <a:prstGeom prst="rect">
+                      <a:avLst/>
+                    </a:prstGeom>
+                  </pic:spPr>
+                </pic:pic>
+              </a:graphicData>
+            </a:graphic>
+          </wp:inline>
+        </w:drawing>
+      </w:r>
+    </w:p>
+    <w:p>
+      <w:pPr>
+        <w:jc w:val="both"/>
+        <w:rPr>
+          <w:lang w:val="en-GB"/>
+        </w:rPr>
+      </w:pPr>
+      <w:r>
+        <w:rPr>
+          <w:lang w:val="en-GB"/>
+        </w:rPr>
+        <w:t>Mesh far from the camera. Colour is greatly darkened, though not completely.</w:t>
+      </w:r>
+    </w:p>
+    <w:p>
+      <w:pPr>
+        <w:jc w:val="both"/>
+        <w:rPr>
+          <w:lang w:val="en-GB"/>
+        </w:rPr>
+      </w:pPr>
+    </w:p>
+    <w:p>
+      <w:pPr>
+        <w:jc w:val="both"/>
+        <w:rPr>
+          <w:b/>
+          <w:bCs/>
+          <w:lang w:val="en-GB"/>
+        </w:rPr>
+      </w:pPr>
+      <w:r>
+        <w:rPr>
+          <w:b/>
+          <w:bCs/>
+          <w:lang w:val="en-GB"/>
+        </w:rPr>
+        <w:t>Vertex Shader</w:t>
+      </w:r>
+    </w:p>
+    <w:p>
+      <w:pPr>
+        <w:jc w:val="both"/>
+        <w:rPr>
+          <w:lang w:val="en-GB"/>
+        </w:rPr>
+      </w:pPr>
+      <w:r>
+        <w:rPr>
+          <w:lang w:val="en-GB"/>
+        </w:rPr>
+        <w:lastRenderedPageBreak/>
+        <w:drawing>
+          <wp:inline distT="0" distB="0" distL="0" distR="0" wp14:anchorId="56A6CC04" wp14:editId="57EDA851">
+            <wp:extent cx="3839111" cy="2191056"/>
+            <wp:effectExtent l="0" t="0" r="9525" b="0"/>
+            <wp:docPr id="6" name="Imagen 6"/>
+            <wp:cNvGraphicFramePr>
+              <a:graphicFrameLocks xmlns:a="http://schemas.openxmlformats.org/drawingml/2006/main" noChangeAspect="1"/>
+            </wp:cNvGraphicFramePr>
+            <a:graphic xmlns:a="http://schemas.openxmlformats.org/drawingml/2006/main">
+              <a:graphicData uri="http://schemas.openxmlformats.org/drawingml/2006/picture">
+                <pic:pic xmlns:pic="http://schemas.openxmlformats.org/drawingml/2006/picture">
+                  <pic:nvPicPr>
+                    <pic:cNvPr id="1" name=""/>
+                    <pic:cNvPicPr/>
+                  </pic:nvPicPr>
+                  <pic:blipFill>
+                    <a:blip r:embed="rId8"/>
+                    <a:stretch>
+                      <a:fillRect/>
+                    </a:stretch>
+                  </pic:blipFill>
+                  <pic:spPr>
+                    <a:xfrm>
+                      <a:off x="0" y="0"/>
+                      <a:ext cx="3839111" cy="2191056"/>
+                    </a:xfrm>
+                    <a:prstGeom prst="rect">
+                      <a:avLst/>
+                    </a:prstGeom>
+                  </pic:spPr>
+                </pic:pic>
+              </a:graphicData>
+            </a:graphic>
+          </wp:inline>
+        </w:drawing>
+      </w:r>
+    </w:p>
+    <w:p>
+      <w:pPr>
+        <w:jc w:val="both"/>
+        <w:rPr>
+          <w:lang w:val="en-GB"/>
+        </w:rPr>
+      </w:pPr>
+      <w:r>
+        <w:rPr>
+          <w:lang w:val="en-GB"/>
+        </w:rPr>
+        <w:t>Normal</w:t>
+      </w:r>
+      <w:r>
+        <w:rPr>
+          <w:lang w:val="en-GB"/>
+        </w:rPr>
+        <w:t>,</w:t>
+      </w:r>
+      <w:r>
+        <w:rPr>
+          <w:lang w:val="en-GB"/>
+        </w:rPr>
+        <w:t xml:space="preserve"> Position</w:t>
+      </w:r>
+      <w:r>
+        <w:rPr>
+          <w:lang w:val="en-GB"/>
+        </w:rPr>
+        <w:t xml:space="preserve"> and FragColor</w:t>
+      </w:r>
+      <w:r>
+        <w:rPr>
+          <w:lang w:val="en-GB"/>
+        </w:rPr>
+        <w:t xml:space="preserve"> are passed onto the fragment shader.</w:t>
+      </w:r>
+    </w:p>
+    <w:p>
+      <w:pPr>
+        <w:jc w:val="both"/>
+        <w:rPr>
+          <w:lang w:val="en-GB"/>
+        </w:rPr>
+      </w:pPr>
+    </w:p>
+    <w:p>
+      <w:pPr>
+        <w:jc w:val="both"/>
+        <w:rPr>
+          <w:b/>
+          <w:bCs/>
+          <w:lang w:val="en-GB"/>
+        </w:rPr>
+      </w:pPr>
+      <w:r>
+        <w:rPr>
+          <w:b/>
+          <w:bCs/>
+          <w:lang w:val="en-GB"/>
+        </w:rPr>
+        <w:t>Fragment Shader</w:t>
+      </w:r>
+    </w:p>
+    <w:p>
+      <w:pPr>
+        <w:jc w:val="both"/>
+        <w:rPr>
+          <w:lang w:val="en-GB"/>
+        </w:rPr>
+      </w:pPr>
+      <w:r>
+        <w:rPr>
+          <w:lang w:val="en-GB"/>
+        </w:rPr>
+        <w:drawing>
+          <wp:inline distT="0" distB="0" distL="0" distR="0" wp14:anchorId="6F7F131D" wp14:editId="790D23F0">
+            <wp:extent cx="1590897" cy="1810003"/>
+            <wp:effectExtent l="0" t="0" r="9525" b="0"/>
+            <wp:docPr id="1" name="Imagen 1"/>
+            <wp:cNvGraphicFramePr>
+              <a:graphicFrameLocks xmlns:a="http://schemas.openxmlformats.org/drawingml/2006/main" noChangeAspect="1"/>
+            </wp:cNvGraphicFramePr>
+            <a:graphic xmlns:a="http://schemas.openxmlformats.org/drawingml/2006/main">
+              <a:graphicData uri="http://schemas.openxmlformats.org/drawingml/2006/picture">
+                <pic:pic xmlns:pic="http://schemas.openxmlformats.org/drawingml/2006/picture">
+                  <pic:nvPicPr>
+                    <pic:cNvPr id="1" name=""/>
+                    <pic:cNvPicPr/>
+                  </pic:nvPicPr>
+                  <pic:blipFill>
+                    <a:blip r:embed="rId9"/>
+                    <a:stretch>
+                      <a:fillRect/>
+                    </a:stretch>
+                  </pic:blipFill>
+                  <pic:spPr>
+                    <a:xfrm>
+                      <a:off x="0" y="0"/>
+                      <a:ext cx="1590897" cy="1810003"/>
+                    </a:xfrm>
+                    <a:prstGeom prst="rect">
+                      <a:avLst/>
+                    </a:prstGeom>
+                  </pic:spPr>
+                </pic:pic>
+              </a:graphicData>
+            </a:graphic>
+          </wp:inline>
+        </w:drawing>
+      </w:r>
+    </w:p>
+    <w:p>
+      <w:pPr>
+        <w:jc w:val="both"/>
+        <w:rPr>
+          <w:lang w:val="en-GB"/>
+        </w:rPr>
+      </w:pPr>
+      <w:r>
+        <w:rPr>
+          <w:lang w:val="en-GB"/>
+        </w:rPr>
+        <w:t xml:space="preserve">Receives </w:t>
+      </w:r>
+      <w:r>
+        <w:rPr>
+          <w:lang w:val="en-GB"/>
+        </w:rPr>
+        <w:t>Normal, Position and FragColor</w:t>
+      </w:r>
+      <w:r>
+        <w:rPr>
+          <w:lang w:val="en-GB"/>
+        </w:rPr>
+        <w:t xml:space="preserve"> from vertex shader.</w:t>
+      </w:r>
+    </w:p>
+    <w:p>
+      <w:pPr>
+        <w:jc w:val="both"/>
+        <w:rPr>
+          <w:lang w:val="en-GB"/>
+        </w:rPr>
+      </w:pPr>
+      <w:r>
+        <w:rPr>
+          <w:lang w:val="en-GB"/>
+        </w:rPr>
+        <w:t>On every draw, uniforms are passed onto the shader with updated values.</w:t>
+      </w:r>
+    </w:p>
+    <w:p>
+      <w:pPr>
+        <w:pStyle w:val="Prrafodelista"/>
+        <w:numPr>
+          <w:ilvl w:val="0"/>
+          <w:numId w:val="1"/>
+        </w:numPr>
+        <w:jc w:val="both"/>
+        <w:rPr>
+          <w:lang w:val="en-GB"/>
+        </w:rPr>
+      </w:pPr>
+      <w:r>
+        <w:rPr>
+          <w:lang w:val="en-GB"/>
+        </w:rPr>
+        <w:t>v</w:t>
+      </w:r>
+      <w:r>
+        <w:rPr>
+          <w:lang w:val="en-GB"/>
+        </w:rPr>
+        <w:t>iewDir</w:t>
+      </w:r>
+      <w:r>
+        <w:rPr>
+          <w:lang w:val="en-GB"/>
+        </w:rPr>
+        <w:t xml:space="preserve"> contains the direction where the camera is looking at.</w:t>
+      </w:r>
+    </w:p>
+    <w:p>
+      <w:pPr>
+        <w:pStyle w:val="Prrafodelista"/>
+        <w:numPr>
+          <w:ilvl w:val="0"/>
+          <w:numId w:val="1"/>
+        </w:numPr>
+        <w:jc w:val="both"/>
+        <w:rPr>
+          <w:lang w:val="en-GB"/>
+        </w:rPr>
+      </w:pPr>
+      <w:r>
+        <w:rPr>
+          <w:lang w:val="en-GB"/>
+        </w:rPr>
+        <w:t>lightDir tells where is the light coming from.</w:t>
+      </w:r>
+    </w:p>
+    <w:p>
+      <w:pPr>
+        <w:pStyle w:val="Prrafodelista"/>
+        <w:numPr>
+          <w:ilvl w:val="0"/>
+          <w:numId w:val="1"/>
+        </w:numPr>
+        <w:jc w:val="both"/>
+        <w:rPr>
+          <w:lang w:val="en-GB"/>
+        </w:rPr>
+      </w:pPr>
+      <w:r>
+        <w:rPr>
+          <w:lang w:val="en-GB"/>
+        </w:rPr>
+        <w:t>fogColor sets the colour that will be mixed with the toon colour depending on the distance. Black will darken the colour for a somewhat realistic fading of the mesh.</w:t>
+      </w:r>
+      <w:r>
+        <w:rPr>
+          <w:lang w:val="en-GB"/>
+        </w:rPr>
+        <w:t xml:space="preserve"> Grey will make it look like the mesh is entering a thick fog or smoke.</w:t>
+      </w:r>
+    </w:p>
+    <w:p>
+      <w:pPr>
+        <w:pStyle w:val="Prrafodelista"/>
+        <w:numPr>
+          <w:ilvl w:val="0"/>
+          <w:numId w:val="1"/>
+        </w:numPr>
+        <w:jc w:val="both"/>
+        <w:rPr>
+          <w:lang w:val="en-GB"/>
+        </w:rPr>
+      </w:pPr>
+      <w:r>
+        <w:rPr>
+          <w:lang w:val="en-GB"/>
+        </w:rPr>
+        <w:t>maxDist sets the distance where the mesh’s colour will have completely faded and just the fog colour will remain.</w:t>
+      </w:r>
+    </w:p>
+    <w:p>
+      <w:pPr>
+        <w:pStyle w:val="Prrafodelista"/>
+        <w:numPr>
+          <w:ilvl w:val="0"/>
+          <w:numId w:val="1"/>
+        </w:numPr>
+        <w:jc w:val="both"/>
+        <w:rPr>
+          <w:lang w:val="en-GB"/>
+        </w:rPr>
+      </w:pPr>
+      <w:r>
+        <w:rPr>
+          <w:lang w:val="en-GB"/>
+        </w:rPr>
+        <w:t>minDist sets the distance at which the model’s colour starts to fade, mixing the fog’ colour into it.</w:t>
+      </w:r>
+    </w:p>
+    <w:p>
+      <w:pPr>
+        <w:jc w:val="both"/>
+        <w:rPr>
+          <w:lang w:val="en-GB"/>
+        </w:rPr>
+      </w:pPr>
+      <w:r>
+        <w:rPr>
+          <w:lang w:val="en-GB"/>
+        </w:rPr>
+        <w:lastRenderedPageBreak/>
+        <w:drawing>
+          <wp:inline distT="0" distB="0" distL="0" distR="0" wp14:anchorId="7D4ADA99" wp14:editId="3BB1094E">
+            <wp:extent cx="4220164" cy="4801270"/>
+            <wp:effectExtent l="0" t="0" r="9525" b="0"/>
+            <wp:docPr id="7" name="Imagen 7"/>
+            <wp:cNvGraphicFramePr>
+              <a:graphicFrameLocks xmlns:a="http://schemas.openxmlformats.org/drawingml/2006/main" noChangeAspect="1"/>
+            </wp:cNvGraphicFramePr>
+            <a:graphic xmlns:a="http://schemas.openxmlformats.org/drawingml/2006/main">
+              <a:graphicData uri="http://schemas.openxmlformats.org/drawingml/2006/picture">
+                <pic:pic xmlns:pic="http://schemas.openxmlformats.org/drawingml/2006/picture">
+                  <pic:nvPicPr>
+                    <pic:cNvPr id="1" name=""/>
+                    <pic:cNvPicPr/>
+                  </pic:nvPicPr>
+                  <pic:blipFill>
+                    <a:blip r:embed="rId10"/>
+                    <a:stretch>
+                      <a:fillRect/>
+                    </a:stretch>
+                  </pic:blipFill>
+                  <pic:spPr>
+                    <a:xfrm>
+                      <a:off x="0" y="0"/>
+                      <a:ext cx="4220164" cy="4801270"/>
+                    </a:xfrm>
+                    <a:prstGeom prst="rect">
+                      <a:avLst/>
+                    </a:prstGeom>
+                  </pic:spPr>
+                </pic:pic>
+              </a:graphicData>
+            </a:graphic>
+          </wp:inline>
+        </w:drawing>
+      </w:r>
+    </w:p>
+    <w:p>
+      <w:pPr>
+        <w:jc w:val="both"/>
+        <w:rPr>
+          <w:lang w:val="en-GB"/>
+        </w:rPr>
+      </w:pPr>
+      <w:r>
+        <w:rPr>
+          <w:lang w:val="en-GB"/>
+        </w:rPr>
+        <w:t>The main function has 3 parts:</w:t>
+      </w:r>
+    </w:p>
+    <w:p>
+      <w:pPr>
+        <w:pStyle w:val="Prrafodelista"/>
+        <w:numPr>
+          <w:ilvl w:val="0"/>
+          <w:numId w:val="1"/>
+        </w:numPr>
+        <w:jc w:val="both"/>
+        <w:rPr>
+          <w:lang w:val="en-GB"/>
+        </w:rPr>
+      </w:pPr>
+      <w:r>
+        <w:rPr>
+          <w:lang w:val="en-GB"/>
+        </w:rPr>
+        <w:t>Calculate Rim lighting</w:t>
+      </w:r>
+    </w:p>
+    <w:p>
+      <w:pPr>
+        <w:jc w:val="both"/>
+        <w:rPr>
+          <w:lang w:val="en-GB"/>
+        </w:rPr>
+      </w:pPr>
+      <w:r>
+        <w:rPr>
+          <w:lang w:val="en-GB"/>
+        </w:rPr>
+        <w:t xml:space="preserve">Calculates the amount of light it receives, depending on the angle with the </w:t>
+      </w:r>
+      <w:r>
+        <w:rPr>
+          <w:lang w:val="en-GB"/>
+        </w:rPr>
+        <w:t>camera</w:t>
+      </w:r>
+      <w:r>
+        <w:rPr>
+          <w:lang w:val="en-GB"/>
+        </w:rPr>
+        <w:t xml:space="preserve"> view</w:t>
+      </w:r>
+      <w:r>
+        <w:rPr>
+          <w:lang w:val="en-GB"/>
+        </w:rPr>
+        <w:t>.</w:t>
+      </w:r>
+    </w:p>
+    <w:p>
+      <w:pPr>
+        <w:pStyle w:val="Prrafodelista"/>
+        <w:numPr>
+          <w:ilvl w:val="0"/>
+          <w:numId w:val="1"/>
+        </w:numPr>
+        <w:jc w:val="both"/>
+        <w:rPr>
+          <w:lang w:val="en-GB"/>
+        </w:rPr>
+      </w:pPr>
+      <w:r>
+        <w:rPr>
+          <w:lang w:val="en-GB"/>
+        </w:rPr>
+        <w:t>Calculate Toon colour</w:t>
+      </w:r>
+    </w:p>
+    <w:p>
+      <w:pPr>
+        <w:jc w:val="both"/>
+        <w:rPr>
+          <w:lang w:val="en-GB"/>
+        </w:rPr>
+      </w:pPr>
+      <w:r>
+        <w:rPr>
+          <w:lang w:val="en-GB"/>
+        </w:rPr>
+        <w:t xml:space="preserve">Calculates the </w:t>
+      </w:r>
+      <w:r>
+        <w:rPr>
+          <w:lang w:val="en-GB"/>
+        </w:rPr>
+        <w:t>base colour</w:t>
+      </w:r>
+      <w:r>
+        <w:rPr>
+          <w:lang w:val="en-GB"/>
+        </w:rPr>
+        <w:t>, depending on the angle with the light source</w:t>
+      </w:r>
+      <w:r>
+        <w:rPr>
+          <w:lang w:val="en-GB"/>
+        </w:rPr>
+        <w:t>; and mixes it with the light colour</w:t>
+      </w:r>
+      <w:r>
+        <w:rPr>
+          <w:lang w:val="en-GB"/>
+        </w:rPr>
+        <w:t>.</w:t>
+      </w:r>
+    </w:p>
+    <w:p>
+      <w:pPr>
+        <w:pStyle w:val="Prrafodelista"/>
+        <w:numPr>
+          <w:ilvl w:val="0"/>
+          <w:numId w:val="1"/>
+        </w:numPr>
+        <w:jc w:val="both"/>
+        <w:rPr>
+          <w:lang w:val="en-GB"/>
+        </w:rPr>
+      </w:pPr>
+      <w:r>
+        <w:rPr>
+          <w:lang w:val="en-GB"/>
+        </w:rPr>
+        <w:t>Calculate Fog colour</w:t>
+      </w:r>
+    </w:p>
+    <w:p>
+      <w:pPr>
+        <w:jc w:val="both"/>
+        <w:rPr>
+          <w:lang w:val="en-GB"/>
+        </w:rPr>
+      </w:pPr>
+      <w:r>
+        <w:rPr>
+          <w:lang w:val="en-GB"/>
+        </w:rPr>
+        <w:t>Calculates the factor at which the final mesh colour should be mixed with the fog colour, depending on the minDist, maxDist and distance.</w:t>
+      </w:r>
+    </w:p>
+    <w:p>
+      <w:pPr>
+        <w:jc w:val="both"/>
+        <w:rPr>
+          <w:lang w:val="en-GB"/>
+        </w:rPr>
+      </w:pPr>
+      <w:r>
+        <w:rPr>
+          <w:lang w:val="en-GB"/>
+        </w:rPr>
+        <w:t>If distance is smaller tha</w:t>
+      </w:r>
+      <w:r>
+        <w:rPr>
+          <w:lang w:val="en-GB"/>
+        </w:rPr>
+        <w:t>n</w:t>
+      </w:r>
+      <w:r>
+        <w:rPr>
+          <w:lang w:val="en-GB"/>
+        </w:rPr>
+        <w:t xml:space="preserve"> minDist, factor will be </w:t>
+      </w:r>
+      <w:r>
+        <w:rPr>
+          <w:lang w:val="en-GB"/>
+        </w:rPr>
+        <w:t>over 1</w:t>
+      </w:r>
+      <w:r>
+        <w:rPr>
+          <w:lang w:val="en-GB"/>
+        </w:rPr>
+        <w:t xml:space="preserve">.0 and </w:t>
+      </w:r>
+      <w:r>
+        <w:rPr>
+          <w:lang w:val="en-GB"/>
+        </w:rPr>
+        <w:t>only the final mesh colour will be used.</w:t>
+      </w:r>
+    </w:p>
+    <w:p>
+      <w:pPr>
+        <w:jc w:val="both"/>
+        <w:rPr>
+          <w:lang w:val="en-GB"/>
+        </w:rPr>
+      </w:pPr>
+      <w:r>
+        <w:rPr>
+          <w:lang w:val="en-GB"/>
+        </w:rPr>
+        <w:t>If distance is greater than maxDist, factor will be</w:t>
+      </w:r>
+      <w:r>
+        <w:rPr>
+          <w:lang w:val="en-GB"/>
+        </w:rPr>
+        <w:t xml:space="preserve"> under</w:t>
+      </w:r>
+      <w:r>
+        <w:rPr>
+          <w:lang w:val="en-GB"/>
+        </w:rPr>
+        <w:t xml:space="preserve"> 0.0 and only the fog colour will be used.</w:t>
+      </w:r>
+    </w:p>
+    <w:p>
+      <w:pPr>
+        <w:jc w:val="both"/>
+        <w:rPr>
+          <w:lang w:val="en-GB"/>
+        </w:rPr>
+      </w:pPr>
+      <w:r>
+        <w:rPr>
+          <w:lang w:val="en-GB"/>
+        </w:rPr>
+        <w:t xml:space="preserve">Then, </w:t>
+      </w:r>
+      <w:r>
+        <w:rPr>
+          <w:lang w:val="en-GB"/>
+        </w:rPr>
+        <w:t>the factor is clamped between 0.0 and 1.0</w:t>
+      </w:r>
+      <w:r>
+        <w:rPr>
+          <w:lang w:val="en-GB"/>
+        </w:rPr>
+        <w:t>, as these are the min/max values to mix the colours.</w:t>
+      </w:r>
+    </w:p>
+    <w:p>
+      <w:pPr>
+        <w:jc w:val="both"/>
+        <w:rPr>
+          <w:lang w:val="en-GB"/>
+        </w:rPr>
+      </w:pPr>
+      <w:r>
+        <w:rPr>
+          <w:lang w:val="en-GB"/>
+        </w:rPr>
+        <w:t>Finall</w:t>
+      </w:r>
+      <w:r>
+        <w:rPr>
+          <w:lang w:val="en-GB"/>
+        </w:rPr>
+        <w:t>y</w:t>
+      </w:r>
+      <w:r>
+        <w:rPr>
+          <w:lang w:val="en-GB"/>
+        </w:rPr>
+        <w:t xml:space="preserve">, </w:t>
+      </w:r>
+      <w:r>
+        <w:rPr>
+          <w:lang w:val="en-GB"/>
+        </w:rPr>
+        <w:t>both colours are mixed</w:t>
+      </w:r>
+      <w:r>
+        <w:rPr>
+          <w:lang w:val="en-GB"/>
+        </w:rPr>
+        <w:t xml:space="preserve"> with the obtained factor</w:t>
+      </w:r>
+      <w:r>
+        <w:rPr>
+          <w:lang w:val="en-GB"/>
+        </w:rPr>
+        <w:t>.</w:t>
+      </w:r>
+      <w:r>
+        <w:rPr>
+          <w:lang w:val="en-GB"/>
+        </w:rPr>
+        <w:br w:type="page"/>
+      </w:r>
+    </w:p>
+    <w:p>
+      <w:pPr>
+        <w:pStyle w:val="Ttulo1"/>
+        <w:jc w:val="both"/>
+        <w:rPr>
+          <w:lang w:val="en-GB"/>
+        </w:rPr>
+      </w:pPr>
+      <w:r>
+        <w:rPr>
+          <w:lang w:val="en-GB"/>
+        </w:rPr>
+        <w:lastRenderedPageBreak/>
+        <w:t>Shader Class</w:t>
+      </w:r>
+    </w:p>
+    <w:p>
+      <w:pPr>
+        <w:jc w:val="both"/>
+        <w:rPr>
+          <w:lang w:val="en-GB"/>
+        </w:rPr>
+      </w:pPr>
+      <w:r>
+        <w:rPr>
+          <w:lang w:val="en-GB"/>
+        </w:rPr>
+        <w:t>This is the class in charge of Loading, Creating, Binding and Updating shaders.</w:t>
+      </w:r>
+    </w:p>
+    <w:p>
+      <w:pPr>
+        <w:jc w:val="both"/>
+        <w:rPr>
+          <w:b/>
+          <w:bCs/>
+          <w:lang w:val="en-GB"/>
+        </w:rPr>
+      </w:pPr>
+      <w:r>
+        <w:rPr>
+          <w:b/>
+          <w:bCs/>
+          <w:lang w:val="en-GB"/>
+        </w:rPr>
+        <w:t>Init function</w:t>
+      </w:r>
+    </w:p>
+    <w:p>
+      <w:pPr>
+        <w:jc w:val="both"/>
+        <w:rPr>
+          <w:lang w:val="en-GB"/>
+        </w:rPr>
+      </w:pPr>
+      <w:r>
+        <w:rPr>
+          <w:lang w:val="en-GB"/>
+        </w:rPr>
+        <w:drawing>
+          <wp:inline distT="0" distB="0" distL="0" distR="0" wp14:anchorId="7F264C1A" wp14:editId="1E1FC282">
+            <wp:extent cx="5943600" cy="3127375"/>
+            <wp:effectExtent l="0" t="0" r="0" b="0"/>
+            <wp:docPr id="8" name="Imagen 8"/>
+            <wp:cNvGraphicFramePr>
+              <a:graphicFrameLocks xmlns:a="http://schemas.openxmlformats.org/drawingml/2006/main" noChangeAspect="1"/>
+            </wp:cNvGraphicFramePr>
+            <a:graphic xmlns:a="http://schemas.openxmlformats.org/drawingml/2006/main">
+              <a:graphicData uri="http://schemas.openxmlformats.org/drawingml/2006/picture">
+                <pic:pic xmlns:pic="http://schemas.openxmlformats.org/drawingml/2006/picture">
+                  <pic:nvPicPr>
+                    <pic:cNvPr id="1" name=""/>
+                    <pic:cNvPicPr/>
+                  </pic:nvPicPr>
+                  <pic:blipFill>
+                    <a:blip r:embed="rId11"/>
+                    <a:stretch>
+                      <a:fillRect/>
+                    </a:stretch>
+                  </pic:blipFill>
+                  <pic:spPr>
+                    <a:xfrm>
+                      <a:off x="0" y="0"/>
+                      <a:ext cx="5943600" cy="3127375"/>
+                    </a:xfrm>
+                    <a:prstGeom prst="rect">
+                      <a:avLst/>
+                    </a:prstGeom>
+                  </pic:spPr>
+                </pic:pic>
+              </a:graphicData>
+            </a:graphic>
+          </wp:inline>
+        </w:drawing>
+      </w:r>
+    </w:p>
+    <w:p>
+      <w:pPr>
+        <w:jc w:val="both"/>
+        <w:rPr>
+          <w:lang w:val="en-GB"/>
+        </w:rPr>
+      </w:pPr>
+      <w:r>
+        <w:rPr>
+          <w:lang w:val="en-GB"/>
+        </w:rPr>
+        <w:t xml:space="preserve">This function is called at the start of the application to load and create the vertex, geometry and fragment shaders for a new Shader </w:t>
+      </w:r>
+      <w:r>
+        <w:rPr>
+          <w:lang w:val="en-GB"/>
+        </w:rPr>
+        <w:t>program</w:t>
+      </w:r>
+      <w:r>
+        <w:rPr>
+          <w:lang w:val="en-GB"/>
+        </w:rPr>
+        <w:t>.</w:t>
+      </w:r>
+    </w:p>
+    <w:p>
+      <w:pPr>
+        <w:jc w:val="both"/>
+        <w:rPr>
+          <w:lang w:val="en-GB"/>
+        </w:rPr>
+      </w:pPr>
+      <w:r>
+        <w:rPr>
+          <w:lang w:val="en-GB"/>
+        </w:rPr>
+        <w:drawing>
+          <wp:inline distT="0" distB="0" distL="0" distR="0" wp14:anchorId="125142D8" wp14:editId="527E06A0">
+            <wp:extent cx="5220429" cy="228632"/>
+            <wp:effectExtent l="0" t="0" r="0" b="0"/>
+            <wp:docPr id="11" name="Imagen 11"/>
+            <wp:cNvGraphicFramePr>
+              <a:graphicFrameLocks xmlns:a="http://schemas.openxmlformats.org/drawingml/2006/main" noChangeAspect="1"/>
+            </wp:cNvGraphicFramePr>
+            <a:graphic xmlns:a="http://schemas.openxmlformats.org/drawingml/2006/main">
+              <a:graphicData uri="http://schemas.openxmlformats.org/drawingml/2006/picture">
+                <pic:pic xmlns:pic="http://schemas.openxmlformats.org/drawingml/2006/picture">
+                  <pic:nvPicPr>
+                    <pic:cNvPr id="1" name=""/>
+                    <pic:cNvPicPr/>
+                  </pic:nvPicPr>
+                  <pic:blipFill>
+                    <a:blip r:embed="rId12"/>
+                    <a:stretch>
+                      <a:fillRect/>
+                    </a:stretch>
+                  </pic:blipFill>
+                  <pic:spPr>
+                    <a:xfrm>
+                      <a:off x="0" y="0"/>
+                      <a:ext cx="5220429" cy="228632"/>
+                    </a:xfrm>
+                    <a:prstGeom prst="rect">
+                      <a:avLst/>
+                    </a:prstGeom>
+                  </pic:spPr>
+                </pic:pic>
+              </a:graphicData>
+            </a:graphic>
+          </wp:inline>
+        </w:drawing>
+      </w:r>
+    </w:p>
+    <w:p>
+      <w:pPr>
+        <w:jc w:val="both"/>
+        <w:rPr>
+          <w:lang w:val="en-GB"/>
+        </w:rPr>
+      </w:pPr>
+      <w:r>
+        <w:rPr>
+          <w:lang w:val="en-GB"/>
+        </w:rPr>
+        <w:t>An overload of this function exists for shader programs without geometry shader.</w:t>
+      </w:r>
+    </w:p>
+    <w:p>
+      <w:pPr>
+        <w:jc w:val="both"/>
+        <w:rPr>
+          <w:lang w:val="en-GB"/>
+        </w:rPr>
+      </w:pPr>
+    </w:p>
+    <w:p>
+      <w:pPr>
+        <w:jc w:val="both"/>
+        <w:rPr>
+          <w:b/>
+          <w:bCs/>
+          <w:lang w:val="en-GB"/>
+        </w:rPr>
+      </w:pPr>
+      <w:r>
+        <w:rPr>
+          <w:b/>
+          <w:bCs/>
+          <w:lang w:val="en-GB"/>
+        </w:rPr>
+        <w:t>Bind function</w:t>
+      </w:r>
+    </w:p>
+    <w:p>
+      <w:pPr>
+        <w:jc w:val="both"/>
+        <w:rPr>
+          <w:lang w:val="en-GB"/>
+        </w:rPr>
+      </w:pPr>
+      <w:r>
+        <w:rPr>
+          <w:lang w:val="en-GB"/>
+        </w:rPr>
+        <w:drawing>
+          <wp:inline distT="0" distB="0" distL="0" distR="0" wp14:anchorId="1120895D" wp14:editId="28427334">
+            <wp:extent cx="1943371" cy="714475"/>
+            <wp:effectExtent l="0" t="0" r="0" b="9525"/>
+            <wp:docPr id="9" name="Imagen 9"/>
+            <wp:cNvGraphicFramePr>
+              <a:graphicFrameLocks xmlns:a="http://schemas.openxmlformats.org/drawingml/2006/main" noChangeAspect="1"/>
+            </wp:cNvGraphicFramePr>
+            <a:graphic xmlns:a="http://schemas.openxmlformats.org/drawingml/2006/main">
+              <a:graphicData uri="http://schemas.openxmlformats.org/drawingml/2006/picture">
+                <pic:pic xmlns:pic="http://schemas.openxmlformats.org/drawingml/2006/picture">
+                  <pic:nvPicPr>
+                    <pic:cNvPr id="1" name=""/>
+                    <pic:cNvPicPr/>
+                  </pic:nvPicPr>
+                  <pic:blipFill>
+                    <a:blip r:embed="rId13"/>
+                    <a:stretch>
+                      <a:fillRect/>
+                    </a:stretch>
+                  </pic:blipFill>
+                  <pic:spPr>
+                    <a:xfrm>
+                      <a:off x="0" y="0"/>
+                      <a:ext cx="1943371" cy="714475"/>
+                    </a:xfrm>
+                    <a:prstGeom prst="rect">
+                      <a:avLst/>
+                    </a:prstGeom>
+                  </pic:spPr>
+                </pic:pic>
+              </a:graphicData>
+            </a:graphic>
+          </wp:inline>
+        </w:drawing>
+      </w:r>
+    </w:p>
+    <w:p>
+      <w:pPr>
+        <w:jc w:val="both"/>
+        <w:rPr>
+          <w:lang w:val="en-GB"/>
+        </w:rPr>
+      </w:pPr>
+      <w:r>
+        <w:rPr>
+          <w:lang w:val="en-GB"/>
+        </w:rPr>
+        <w:t>Before rendering a mesh, the desired Shader program will have to be bind by telling GLSL to use it in the rendering process. To unbind the current program, the same function must be called with a 0 as parameter.</w:t>
+      </w:r>
+      <w:r>
+        <w:rPr>
+          <w:lang w:val="en-GB"/>
+        </w:rPr>
+        <w:t xml:space="preserve"> </w:t>
+      </w:r>
+      <w:r>
+        <w:rPr>
+          <w:rFonts w:ascii="Consolas" w:hAnsi="Consolas" w:cs="Consolas"/>
+          <w:color w:val="6F008A"/>
+          <w:sz w:val="19"/>
+          <w:szCs w:val="19"/>
+        </w:rPr>
+        <w:t>glUseProgram</w:t>
+      </w:r>
+      <w:r>
+        <w:rPr>
+          <w:rFonts w:ascii="Consolas" w:hAnsi="Consolas" w:cs="Consolas"/>
+          <w:color w:val="6F008A"/>
+          <w:sz w:val="19"/>
+          <w:szCs w:val="19"/>
+        </w:rPr>
+        <w:t>(0);</w:t>
+      </w:r>
+    </w:p>
+    <w:p>
+      <w:pPr>
+        <w:jc w:val="both"/>
+        <w:rPr>
+          <w:lang w:val="en-GB"/>
+        </w:rPr>
+      </w:pPr>
+    </w:p>
+    <w:p>
+      <w:pPr>
+        <w:jc w:val="both"/>
+        <w:rPr>
+          <w:b/>
+          <w:bCs/>
+          <w:lang w:val="en-GB"/>
+        </w:rPr>
+      </w:pPr>
+      <w:r>
+        <w:rPr>
+          <w:b/>
+          <w:bCs/>
+          <w:lang w:val="en-GB"/>
+        </w:rPr>
+        <w:t xml:space="preserve">Uniform </w:t>
+      </w:r>
+      <w:r>
+        <w:rPr>
+          <w:b/>
+          <w:bCs/>
+          <w:lang w:val="en-GB"/>
+        </w:rPr>
+        <w:t>S</w:t>
+      </w:r>
+      <w:r>
+        <w:rPr>
+          <w:b/>
+          <w:bCs/>
+          <w:lang w:val="en-GB"/>
+        </w:rPr>
+        <w:t>etter functions</w:t>
+      </w:r>
+    </w:p>
+    <w:p>
+      <w:pPr>
+        <w:jc w:val="both"/>
+        <w:rPr>
+          <w:lang w:val="en-GB"/>
+        </w:rPr>
+      </w:pPr>
+      <w:r>
+        <w:rPr>
+          <w:lang w:val="en-GB"/>
+        </w:rPr>
+        <w:lastRenderedPageBreak/>
+        <w:t xml:space="preserve">Before rendering a mesh, the desired Shader program </w:t>
+      </w:r>
+      <w:r>
+        <w:rPr>
+          <w:lang w:val="en-GB"/>
+        </w:rPr>
+        <w:t xml:space="preserve">might have variables </w:t>
+      </w:r>
+      <w:r>
+        <w:rPr>
+          <w:lang w:val="en-GB"/>
+        </w:rPr>
+        <w:t>that need to be updated</w:t>
+      </w:r>
+      <w:r>
+        <w:rPr>
+          <w:lang w:val="en-GB"/>
+        </w:rPr>
+        <w:t xml:space="preserve"> (e.g. </w:t>
+      </w:r>
+      <w:r>
+        <w:rPr>
+          <w:lang w:val="en-GB"/>
+        </w:rPr>
+        <w:t>camera position</w:t>
+      </w:r>
+      <w:r>
+        <w:rPr>
+          <w:lang w:val="en-GB"/>
+        </w:rPr>
+        <w:t>, light colour, app timer)</w:t>
+      </w:r>
+      <w:r>
+        <w:rPr>
+          <w:lang w:val="en-GB"/>
+        </w:rPr>
+        <w:t>.</w:t>
+      </w:r>
+      <w:r>
+        <w:rPr>
+          <w:lang w:val="en-GB"/>
+        </w:rPr>
+        <w:t xml:space="preserve"> For that reason, lots of setter functions are needed to modify uniform variables in the shader.</w:t>
+      </w:r>
+    </w:p>
+    <w:p>
+      <w:pPr>
+        <w:jc w:val="both"/>
+        <w:rPr>
+          <w:lang w:val="en-GB"/>
+        </w:rPr>
+      </w:pPr>
+      <w:r>
+        <w:rPr>
+          <w:lang w:val="en-GB"/>
+        </w:rPr>
+        <w:t>Some of those are:</w:t>
+      </w:r>
+    </w:p>
+    <w:p>
+      <w:pPr>
+        <w:jc w:val="both"/>
+        <w:rPr>
+          <w:lang w:val="en-GB"/>
+        </w:rPr>
+      </w:pPr>
+      <w:r>
+        <w:rPr>
+          <w:lang w:val="en-GB"/>
+        </w:rPr>
+        <w:drawing>
+          <wp:inline distT="0" distB="0" distL="0" distR="0" wp14:anchorId="71984C69" wp14:editId="7AB83DBE">
+            <wp:extent cx="5134692" cy="1543265"/>
+            <wp:effectExtent l="0" t="0" r="8890" b="0"/>
+            <wp:docPr id="13" name="Imagen 13"/>
+            <wp:cNvGraphicFramePr>
+              <a:graphicFrameLocks xmlns:a="http://schemas.openxmlformats.org/drawingml/2006/main" noChangeAspect="1"/>
+            </wp:cNvGraphicFramePr>
+            <a:graphic xmlns:a="http://schemas.openxmlformats.org/drawingml/2006/main">
+              <a:graphicData uri="http://schemas.openxmlformats.org/drawingml/2006/picture">
+                <pic:pic xmlns:pic="http://schemas.openxmlformats.org/drawingml/2006/picture">
+                  <pic:nvPicPr>
+                    <pic:cNvPr id="1" name=""/>
+                    <pic:cNvPicPr/>
+                  </pic:nvPicPr>
+                  <pic:blipFill>
+                    <a:blip r:embed="rId14"/>
+                    <a:stretch>
+                      <a:fillRect/>
+                    </a:stretch>
+                  </pic:blipFill>
+                  <pic:spPr>
+                    <a:xfrm>
+                      <a:off x="0" y="0"/>
+                      <a:ext cx="5134692" cy="1543265"/>
+                    </a:xfrm>
+                    <a:prstGeom prst="rect">
+                      <a:avLst/>
+                    </a:prstGeom>
+                  </pic:spPr>
+                </pic:pic>
+              </a:graphicData>
+            </a:graphic>
+          </wp:inline>
+        </w:drawing>
+      </w:r>
+    </w:p>
+    <w:p>
+      <w:pPr>
+        <w:jc w:val="both"/>
+        <w:rPr>
+          <w:lang w:val="en-GB"/>
+        </w:rPr>
+      </w:pPr>
+      <w:r>
+        <w:rPr>
+          <w:lang w:val="en-GB"/>
+        </w:rPr>
+        <w:drawing>
+          <wp:inline distT="0" distB="0" distL="0" distR="0" wp14:anchorId="4FB5B387" wp14:editId="4F8EA324">
+            <wp:extent cx="5943600" cy="1481455"/>
+            <wp:effectExtent l="0" t="0" r="0" b="4445"/>
+            <wp:docPr id="14" name="Imagen 14"/>
+            <wp:cNvGraphicFramePr>
+              <a:graphicFrameLocks xmlns:a="http://schemas.openxmlformats.org/drawingml/2006/main" noChangeAspect="1"/>
+            </wp:cNvGraphicFramePr>
+            <a:graphic xmlns:a="http://schemas.openxmlformats.org/drawingml/2006/main">
+              <a:graphicData uri="http://schemas.openxmlformats.org/drawingml/2006/picture">
+                <pic:pic xmlns:pic="http://schemas.openxmlformats.org/drawingml/2006/picture">
+                  <pic:nvPicPr>
+                    <pic:cNvPr id="1" name=""/>
+                    <pic:cNvPicPr/>
+                  </pic:nvPicPr>
+                  <pic:blipFill>
+                    <a:blip r:embed="rId15"/>
+                    <a:stretch>
+                      <a:fillRect/>
+                    </a:stretch>
+                  </pic:blipFill>
+                  <pic:spPr>
+                    <a:xfrm>
+                      <a:off x="0" y="0"/>
+                      <a:ext cx="5943600" cy="1481455"/>
+                    </a:xfrm>
+                    <a:prstGeom prst="rect">
+                      <a:avLst/>
+                    </a:prstGeom>
+                  </pic:spPr>
+                </pic:pic>
+              </a:graphicData>
+            </a:graphic>
+          </wp:inline>
+        </w:drawing>
+      </w:r>
+    </w:p>
+    <w:p>
+      <w:pPr>
+        <w:jc w:val="both"/>
+        <w:rPr>
+          <w:lang w:val="en-GB"/>
+        </w:rPr>
+      </w:pPr>
+    </w:p>
+    <w:p>
+      <w:pPr>
+        <w:jc w:val="both"/>
+        <w:rPr>
+          <w:b/>
+          <w:bCs/>
+          <w:lang w:val="en-GB"/>
+        </w:rPr>
+      </w:pPr>
+      <w:r>
+        <w:rPr>
+          <w:b/>
+          <w:bCs/>
+          <w:lang w:val="en-GB"/>
+        </w:rPr>
+        <w:t>Update function</w:t>
+      </w:r>
+    </w:p>
+    <w:p>
+      <w:pPr>
+        <w:jc w:val="both"/>
+        <w:rPr>
+          <w:lang w:val="en-GB"/>
+        </w:rPr>
+      </w:pPr>
+      <w:r>
+        <w:rPr>
+          <w:lang w:val="en-GB"/>
+        </w:rPr>
+        <w:drawing>
+          <wp:inline distT="0" distB="0" distL="0" distR="0" wp14:anchorId="192FD036" wp14:editId="5A53710C">
+            <wp:extent cx="5020376" cy="819264"/>
+            <wp:effectExtent l="0" t="0" r="8890" b="0"/>
+            <wp:docPr id="12" name="Imagen 12"/>
+            <wp:cNvGraphicFramePr>
+              <a:graphicFrameLocks xmlns:a="http://schemas.openxmlformats.org/drawingml/2006/main" noChangeAspect="1"/>
+            </wp:cNvGraphicFramePr>
+            <a:graphic xmlns:a="http://schemas.openxmlformats.org/drawingml/2006/main">
+              <a:graphicData uri="http://schemas.openxmlformats.org/drawingml/2006/picture">
+                <pic:pic xmlns:pic="http://schemas.openxmlformats.org/drawingml/2006/picture">
+                  <pic:nvPicPr>
+                    <pic:cNvPr id="1" name=""/>
+                    <pic:cNvPicPr/>
+                  </pic:nvPicPr>
+                  <pic:blipFill>
+                    <a:blip r:embed="rId16"/>
+                    <a:stretch>
+                      <a:fillRect/>
+                    </a:stretch>
+                  </pic:blipFill>
+                  <pic:spPr>
+                    <a:xfrm>
+                      <a:off x="0" y="0"/>
+                      <a:ext cx="5020376" cy="819264"/>
+                    </a:xfrm>
+                    <a:prstGeom prst="rect">
+                      <a:avLst/>
+                    </a:prstGeom>
+                  </pic:spPr>
+                </pic:pic>
+              </a:graphicData>
+            </a:graphic>
+          </wp:inline>
+        </w:drawing>
+      </w:r>
+    </w:p>
+    <w:p>
+      <w:pPr>
+        <w:jc w:val="both"/>
+        <w:rPr>
+          <w:lang w:val="en-GB"/>
+        </w:rPr>
+      </w:pPr>
+      <w:r>
+        <w:rPr>
+          <w:lang w:val="en-GB"/>
+        </w:rPr>
+        <w:t>Because all shader programs need the transform uniform updated, there is a specific function in the shader class that does this</w:t>
+      </w:r>
+      <w:r>
+        <w:rPr>
+          <w:lang w:val="en-GB"/>
+        </w:rPr>
+        <w:t>.</w:t>
+      </w:r>
+    </w:p>
     <w:sectPr>
       <w:pgSz w:w="12240" w:h="15840"/>
       <w:pgMar w:top="1440" w:right="1440" w:bottom="1440" w:left="1440" w:header="720" w:footer="720" w:gutter="0"/>
@@ -526,6 +2207,126 @@
     </w:sectPr>
   </w:body>
 </w:document>
+</file>
+
+<file path=word/numbering.xml><?xml version="1.0" encoding="utf-8"?>
+<w:numbering xmlns:wpc="http://schemas.microsoft.com/office/word/2010/wordprocessingCanvas" xmlns:cx="http://schemas.microsoft.com/office/drawing/2014/chartex" xmlns:cx1="http://schemas.microsoft.com/office/drawing/2015/9/8/chartex" xmlns:cx2="http://schemas.microsoft.com/office/drawing/2015/10/21/chartex" xmlns:cx3="http://schemas.microsoft.com/office/drawing/2016/5/9/chartex" xmlns:cx4="http://schemas.microsoft.com/office/drawing/2016/5/10/chartex" xmlns:cx5="http://schemas.microsoft.com/office/drawing/2016/5/11/chartex" xmlns:cx6="http://schemas.microsoft.com/office/drawing/2016/5/12/chartex" xmlns:cx7="http://schemas.microsoft.com/office/drawing/2016/5/13/chartex" xmlns:cx8="http://schemas.microsoft.com/office/drawing/2016/5/14/chartex" xmlns:mc="http://schemas.openxmlformats.org/markup-compatibility/2006" xmlns:aink="http://schemas.microsoft.com/office/drawing/2016/ink" xmlns:am3d="http://schemas.microsoft.com/office/drawing/2017/model3d" xmlns:o="urn:schemas-microsoft-com:office:office" xmlns:r="http://schemas.openxmlformats.org/officeDocument/2006/relationships" xmlns:m="http://schemas.openxmlformats.org/officeDocument/2006/math" xmlns:v="urn:schemas-microsoft-com:vml" xmlns:wp14="http://schemas.microsoft.com/office/word/2010/wordprocessingDrawing" xmlns:wp="http://schemas.openxmlformats.org/drawingml/2006/wordprocessingDrawing" xmlns:w10="urn:schemas-microsoft-com:office:word" xmlns:w="http://schemas.openxmlformats.org/wordprocessingml/2006/main" xmlns:w14="http://schemas.microsoft.com/office/word/2010/wordml" xmlns:w15="http://schemas.microsoft.com/office/word/2012/wordml" xmlns:w16cex="http://schemas.microsoft.com/office/word/2018/wordml/cex" xmlns:w16cid="http://schemas.microsoft.com/office/word/2016/wordml/cid" xmlns:w16="http://schemas.microsoft.com/office/word/2018/wordml" xmlns:w16se="http://schemas.microsoft.com/office/word/2015/wordml/symex" xmlns:wpg="http://schemas.microsoft.com/office/word/2010/wordprocessingGroup" xmlns:wpi="http://schemas.microsoft.com/office/word/2010/wordprocessingInk" xmlns:wne="http://schemas.microsoft.com/office/word/2006/wordml" xmlns:wps="http://schemas.microsoft.com/office/word/2010/wordprocessingShape" mc:Ignorable="w14 w15 w16se w16cid w16 w16cex wp14">
+  <w:abstractNum w:abstractNumId="0" w15:restartNumberingAfterBreak="0">
+    <w:nsid w:val="35292419"/>
+    <w:multiLevelType w:val="hybridMultilevel"/>
+    <w:tmpl w:val="7C844AB0"/>
+    <w:lvl w:ilvl="0" w:tplc="AAD091CA">
+      <w:numFmt w:val="bullet"/>
+      <w:lvlText w:val="-"/>
+      <w:lvlJc w:val="left"/>
+      <w:pPr>
+        <w:ind w:left="720" w:hanging="360"/>
+      </w:pPr>
+      <w:rPr>
+        <w:rFonts w:ascii="Calibri" w:eastAsiaTheme="minorHAnsi" w:hAnsi="Calibri" w:cs="Calibri" w:hint="default"/>
+      </w:rPr>
+    </w:lvl>
+    <w:lvl w:ilvl="1" w:tplc="04090003" w:tentative="1">
+      <w:start w:val="1"/>
+      <w:numFmt w:val="bullet"/>
+      <w:lvlText w:val="o"/>
+      <w:lvlJc w:val="left"/>
+      <w:pPr>
+        <w:ind w:left="1440" w:hanging="360"/>
+      </w:pPr>
+      <w:rPr>
+        <w:rFonts w:ascii="Courier New" w:hAnsi="Courier New" w:cs="Courier New" w:hint="default"/>
+      </w:rPr>
+    </w:lvl>
+    <w:lvl w:ilvl="2" w:tplc="04090005" w:tentative="1">
+      <w:start w:val="1"/>
+      <w:numFmt w:val="bullet"/>
+      <w:lvlText w:val=""/>
+      <w:lvlJc w:val="left"/>
+      <w:pPr>
+        <w:ind w:left="2160" w:hanging="360"/>
+      </w:pPr>
+      <w:rPr>
+        <w:rFonts w:ascii="Wingdings" w:hAnsi="Wingdings" w:hint="default"/>
+      </w:rPr>
+    </w:lvl>
+    <w:lvl w:ilvl="3" w:tplc="04090001" w:tentative="1">
+      <w:start w:val="1"/>
+      <w:numFmt w:val="bullet"/>
+      <w:lvlText w:val=""/>
+      <w:lvlJc w:val="left"/>
+      <w:pPr>
+        <w:ind w:left="2880" w:hanging="360"/>
+      </w:pPr>
+      <w:rPr>
+        <w:rFonts w:ascii="Symbol" w:hAnsi="Symbol" w:hint="default"/>
+      </w:rPr>
+    </w:lvl>
+    <w:lvl w:ilvl="4" w:tplc="04090003" w:tentative="1">
+      <w:start w:val="1"/>
+      <w:numFmt w:val="bullet"/>
+      <w:lvlText w:val="o"/>
+      <w:lvlJc w:val="left"/>
+      <w:pPr>
+        <w:ind w:left="3600" w:hanging="360"/>
+      </w:pPr>
+      <w:rPr>
+        <w:rFonts w:ascii="Courier New" w:hAnsi="Courier New" w:cs="Courier New" w:hint="default"/>
+      </w:rPr>
+    </w:lvl>
+    <w:lvl w:ilvl="5" w:tplc="04090005" w:tentative="1">
+      <w:start w:val="1"/>
+      <w:numFmt w:val="bullet"/>
+      <w:lvlText w:val=""/>
+      <w:lvlJc w:val="left"/>
+      <w:pPr>
+        <w:ind w:left="4320" w:hanging="360"/>
+      </w:pPr>
+      <w:rPr>
+        <w:rFonts w:ascii="Wingdings" w:hAnsi="Wingdings" w:hint="default"/>
+      </w:rPr>
+    </w:lvl>
+    <w:lvl w:ilvl="6" w:tplc="04090001" w:tentative="1">
+      <w:start w:val="1"/>
+      <w:numFmt w:val="bullet"/>
+      <w:lvlText w:val=""/>
+      <w:lvlJc w:val="left"/>
+      <w:pPr>
+        <w:ind w:left="5040" w:hanging="360"/>
+      </w:pPr>
+      <w:rPr>
+        <w:rFonts w:ascii="Symbol" w:hAnsi="Symbol" w:hint="default"/>
+      </w:rPr>
+    </w:lvl>
+    <w:lvl w:ilvl="7" w:tplc="04090003" w:tentative="1">
+      <w:start w:val="1"/>
+      <w:numFmt w:val="bullet"/>
+      <w:lvlText w:val="o"/>
+      <w:lvlJc w:val="left"/>
+      <w:pPr>
+        <w:ind w:left="5760" w:hanging="360"/>
+      </w:pPr>
+      <w:rPr>
+        <w:rFonts w:ascii="Courier New" w:hAnsi="Courier New" w:cs="Courier New" w:hint="default"/>
+      </w:rPr>
+    </w:lvl>
+    <w:lvl w:ilvl="8" w:tplc="04090005" w:tentative="1">
+      <w:start w:val="1"/>
+      <w:numFmt w:val="bullet"/>
+      <w:lvlText w:val=""/>
+      <w:lvlJc w:val="left"/>
+      <w:pPr>
+        <w:ind w:left="6480" w:hanging="360"/>
+      </w:pPr>
+      <w:rPr>
+        <w:rFonts w:ascii="Wingdings" w:hAnsi="Wingdings" w:hint="default"/>
+      </w:rPr>
+    </w:lvl>
+  </w:abstractNum>
+  <w:num w:numId="1">
+    <w:abstractNumId w:val="0"/>
+  </w:num>
+</w:numbering>
 </file>
 
 <file path=word/styles.xml><?xml version="1.0" encoding="utf-8"?>
@@ -927,6 +2728,27 @@
     <w:name w:val="Normal"/>
     <w:qFormat/>
   </w:style>
+  <w:style w:type="paragraph" w:styleId="Ttulo1">
+    <w:name w:val="heading 1"/>
+    <w:basedOn w:val="Normal"/>
+    <w:next w:val="Normal"/>
+    <w:link w:val="Ttulo1Car"/>
+    <w:uiPriority w:val="9"/>
+    <w:qFormat/>
+    <w:rsid w:val="00937895"/>
+    <w:pPr>
+      <w:keepNext/>
+      <w:keepLines/>
+      <w:spacing w:before="240" w:after="0"/>
+      <w:outlineLvl w:val="0"/>
+    </w:pPr>
+    <w:rPr>
+      <w:rFonts w:asciiTheme="majorHAnsi" w:eastAsiaTheme="majorEastAsia" w:hAnsiTheme="majorHAnsi" w:cstheme="majorBidi"/>
+      <w:color w:val="2F5496" w:themeColor="accent1" w:themeShade="BF"/>
+      <w:sz w:val="32"/>
+      <w:szCs w:val="32"/>
+    </w:rPr>
+  </w:style>
   <w:style w:type="character" w:default="1" w:styleId="Fuentedeprrafopredeter">
     <w:name w:val="Default Paragraph Font"/>
     <w:uiPriority w:val="1"/>
@@ -976,6 +2798,30 @@
     <w:rPr>
       <w:rFonts w:eastAsiaTheme="minorEastAsia"/>
     </w:rPr>
+  </w:style>
+  <w:style w:type="character" w:customStyle="1" w:styleId="Ttulo1Car">
+    <w:name w:val="Título 1 Car"/>
+    <w:basedOn w:val="Fuentedeprrafopredeter"/>
+    <w:link w:val="Ttulo1"/>
+    <w:uiPriority w:val="9"/>
+    <w:rsid w:val="00937895"/>
+    <w:rPr>
+      <w:rFonts w:asciiTheme="majorHAnsi" w:eastAsiaTheme="majorEastAsia" w:hAnsiTheme="majorHAnsi" w:cstheme="majorBidi"/>
+      <w:color w:val="2F5496" w:themeColor="accent1" w:themeShade="BF"/>
+      <w:sz w:val="32"/>
+      <w:szCs w:val="32"/>
+    </w:rPr>
+  </w:style>
+  <w:style w:type="paragraph" w:styleId="Prrafodelista">
+    <w:name w:val="List Paragraph"/>
+    <w:basedOn w:val="Normal"/>
+    <w:uiPriority w:val="34"/>
+    <w:qFormat/>
+    <w:rsid w:val="00F54B58"/>
+    <w:pPr>
+      <w:ind w:left="720"/>
+      <w:contextualSpacing/>
+    </w:pPr>
   </w:style>
 </w:styles>
 </file>

</xml_diff>